<commit_message>
Login and Home Pages Updated and functional
</commit_message>
<xml_diff>
--- a/UniBookClubReport.docx
+++ b/UniBookClubReport.docx
@@ -2283,7 +2283,6 @@
         </w:rPr>
       </w:pPr>
       <w:bookmarkStart w:id="1" w:name="_Toc182773038"/>
-      <w:proofErr w:type="spellStart"/>
       <w:r>
         <w:rPr>
           <w:rFonts w:eastAsia="Aptos"/>
@@ -2292,7 +2291,6 @@
       </w:r>
       <w:bookmarkEnd w:id="0"/>
       <w:bookmarkEnd w:id="1"/>
-      <w:proofErr w:type="spellEnd"/>
     </w:p>
     <w:p>
       <w:pPr>
@@ -2531,62 +2529,60 @@
           <w:sz w:val="24"/>
           <w:szCs w:val="24"/>
         </w:rPr>
-        <w:t xml:space="preserve">When students have a group or event in these </w:t>
-      </w:r>
-      <w:proofErr w:type="spellStart"/>
+        <w:t>When students have a group or event in these area’s, it is more encouraging for them to remain engaged with their reading habits and can actively participate in discussions.</w:t>
+      </w:r>
+    </w:p>
+    <w:p>
+      <w:r>
+        <w:br w:type="page"/>
+      </w:r>
+    </w:p>
+    <w:p>
+      <w:pPr>
+        <w:pStyle w:val="Heading2"/>
+        <w:rPr>
+          <w:rFonts w:eastAsia="Aptos"/>
+        </w:rPr>
+      </w:pPr>
+      <w:bookmarkStart w:id="7" w:name="_Toc182773044"/>
+      <w:r>
+        <w:rPr>
+          <w:rFonts w:eastAsia="Aptos"/>
+        </w:rPr>
+        <w:lastRenderedPageBreak/>
+        <w:t>Report</w:t>
+      </w:r>
+      <w:bookmarkEnd w:id="7"/>
+    </w:p>
+    <w:p>
+      <w:pPr>
+        <w:rPr>
+          <w:rFonts w:ascii="Aptos" w:eastAsia="Aptos" w:hAnsi="Aptos" w:cs="Aptos"/>
+        </w:rPr>
+      </w:pPr>
       <w:r>
         <w:rPr>
           <w:rFonts w:ascii="Aptos" w:eastAsia="Aptos" w:hAnsi="Aptos" w:cs="Aptos"/>
           <w:sz w:val="24"/>
           <w:szCs w:val="24"/>
         </w:rPr>
-        <w:t>area’s</w:t>
-      </w:r>
-      <w:proofErr w:type="spellEnd"/>
+        <w:t xml:space="preserve">This app is being developed as there had been no established book club in TUS thus far. And so, after speaking </w:t>
+      </w:r>
       <w:r>
         <w:rPr>
           <w:rFonts w:ascii="Aptos" w:eastAsia="Aptos" w:hAnsi="Aptos" w:cs="Aptos"/>
           <w:sz w:val="24"/>
           <w:szCs w:val="24"/>
         </w:rPr>
-        <w:t>, it is more encouraging for them to remain engaged with their reading habits and can actively participate in discussions.</w:t>
-      </w:r>
-    </w:p>
-    <w:p>
-      <w:r>
-        <w:br w:type="page"/>
-      </w:r>
-    </w:p>
-    <w:p>
-      <w:pPr>
-        <w:pStyle w:val="Heading2"/>
-        <w:rPr>
-          <w:rFonts w:eastAsia="Aptos"/>
-        </w:rPr>
-      </w:pPr>
-      <w:bookmarkStart w:id="7" w:name="_Toc182773044"/>
-      <w:r>
-        <w:rPr>
-          <w:rFonts w:eastAsia="Aptos"/>
-        </w:rPr>
-        <w:lastRenderedPageBreak/>
-        <w:t>Report</w:t>
-      </w:r>
-      <w:bookmarkEnd w:id="7"/>
-    </w:p>
-    <w:p>
-      <w:pPr>
-        <w:rPr>
-          <w:rFonts w:ascii="Aptos" w:eastAsia="Aptos" w:hAnsi="Aptos" w:cs="Aptos"/>
-        </w:rPr>
-      </w:pPr>
+        <w:t xml:space="preserve">to a few students to obtain a general consensus of just how popular a book club app would be, this was the decided upon </w:t>
+      </w:r>
       <w:r>
         <w:rPr>
           <w:rFonts w:ascii="Aptos" w:eastAsia="Aptos" w:hAnsi="Aptos" w:cs="Aptos"/>
           <w:sz w:val="24"/>
           <w:szCs w:val="24"/>
         </w:rPr>
-        <w:t xml:space="preserve">This app is being developed as there had been no established book club in TUS thus far. And so, after speaking </w:t>
+        <w:t>application to be developed.  There was a high demand for events and community interaction as students expressed their desire to have a way to or</w:t>
       </w:r>
       <w:r>
         <w:rPr>
@@ -2594,15 +2590,22 @@
           <w:sz w:val="24"/>
           <w:szCs w:val="24"/>
         </w:rPr>
-        <w:t xml:space="preserve">to a few students to obtain a general consensus of just how popular a book club app would be, this was the decided upon </w:t>
-      </w:r>
+        <w:t>ganize meetings and to be able to engage with others of similar interests.</w:t>
+      </w:r>
+    </w:p>
+    <w:p>
+      <w:pPr>
+        <w:rPr>
+          <w:rFonts w:ascii="Aptos" w:eastAsia="Aptos" w:hAnsi="Aptos" w:cs="Aptos"/>
+        </w:rPr>
+      </w:pPr>
       <w:r>
         <w:rPr>
           <w:rFonts w:ascii="Aptos" w:eastAsia="Aptos" w:hAnsi="Aptos" w:cs="Aptos"/>
           <w:sz w:val="24"/>
           <w:szCs w:val="24"/>
         </w:rPr>
-        <w:t>application to be developed.  There was a high demand for events and community interaction as students expressed their desire to have a way to or</w:t>
+        <w:t>Through this research, it was conveyed that some of the aspects students wanted, was to be able to create their own accounts on the app, be able to view what meetings were being held where, when</w:t>
       </w:r>
       <w:r>
         <w:rPr>
@@ -2610,7 +2613,7 @@
           <w:sz w:val="24"/>
           <w:szCs w:val="24"/>
         </w:rPr>
-        <w:t>ganize meetings and to be able to engage with others of similar interests.</w:t>
+        <w:t xml:space="preserve">, and for what book. </w:t>
       </w:r>
     </w:p>
     <w:p>
@@ -2625,7 +2628,7 @@
           <w:sz w:val="24"/>
           <w:szCs w:val="24"/>
         </w:rPr>
-        <w:t>Through this research, it was conveyed that some of the aspects students wanted, was to be able to create their own accounts on the app, be able to view what meetings were being held where, when</w:t>
+        <w:t>Some students also suggested a way to be able to have their say in what books they would like to discuss. For this, a Polling page will be implemented with suggested books</w:t>
       </w:r>
       <w:r>
         <w:rPr>
@@ -2633,54 +2636,61 @@
           <w:sz w:val="24"/>
           <w:szCs w:val="24"/>
         </w:rPr>
-        <w:t xml:space="preserve">, and for what book. </w:t>
-      </w:r>
-    </w:p>
-    <w:p>
-      <w:pPr>
-        <w:rPr>
-          <w:rFonts w:ascii="Aptos" w:eastAsia="Aptos" w:hAnsi="Aptos" w:cs="Aptos"/>
-        </w:rPr>
-      </w:pPr>
+        <w:t xml:space="preserve"> and times/locations</w:t>
+      </w:r>
       <w:r>
         <w:rPr>
           <w:rFonts w:ascii="Aptos" w:eastAsia="Aptos" w:hAnsi="Aptos" w:cs="Aptos"/>
           <w:sz w:val="24"/>
           <w:szCs w:val="24"/>
         </w:rPr>
-        <w:t>Some students also suggested a way to be able to have their say in what books they would like to discuss. For this, a Polling page will be implemented with suggested books</w:t>
-      </w:r>
+        <w:t xml:space="preserve"> for the following meeting.</w:t>
+      </w:r>
+    </w:p>
+    <w:p>
+      <w:pPr>
+        <w:rPr>
+          <w:rFonts w:ascii="Aptos" w:eastAsia="Aptos" w:hAnsi="Aptos" w:cs="Aptos"/>
+        </w:rPr>
+      </w:pPr>
       <w:r>
         <w:rPr>
           <w:rFonts w:ascii="Aptos" w:eastAsia="Aptos" w:hAnsi="Aptos" w:cs="Aptos"/>
           <w:sz w:val="24"/>
           <w:szCs w:val="24"/>
         </w:rPr>
-        <w:t xml:space="preserve"> and times/locations</w:t>
-      </w:r>
+        <w:t>There is no pressure on students to attend these meetings, as the Events page in more an information page as to where and when these meetings take place.</w:t>
+      </w:r>
+    </w:p>
+    <w:p>
+      <w:pPr>
+        <w:rPr>
+          <w:rFonts w:ascii="Aptos" w:eastAsia="Aptos" w:hAnsi="Aptos" w:cs="Aptos"/>
+        </w:rPr>
+      </w:pPr>
       <w:r>
         <w:rPr>
           <w:rFonts w:ascii="Aptos" w:eastAsia="Aptos" w:hAnsi="Aptos" w:cs="Aptos"/>
           <w:sz w:val="24"/>
           <w:szCs w:val="24"/>
         </w:rPr>
-        <w:t xml:space="preserve"> for the following meeting.</w:t>
-      </w:r>
-    </w:p>
-    <w:p>
-      <w:pPr>
-        <w:rPr>
-          <w:rFonts w:ascii="Aptos" w:eastAsia="Aptos" w:hAnsi="Aptos" w:cs="Aptos"/>
-        </w:rPr>
-      </w:pPr>
+        <w:t>It was also expressed that students wanted a simple, easy-to-use and easy-to-navigate application</w:t>
+      </w:r>
       <w:r>
         <w:rPr>
           <w:rFonts w:ascii="Aptos" w:eastAsia="Aptos" w:hAnsi="Aptos" w:cs="Aptos"/>
           <w:sz w:val="24"/>
           <w:szCs w:val="24"/>
         </w:rPr>
-        <w:t>There is no pressure on students to attend these meetings, as the Events page in more an information page as to where and when these meetings take place.</w:t>
-      </w:r>
+        <w:t xml:space="preserve">. Hence why vibrant buttons were implemented, though not so vibrant that they would be over-powering. </w:t>
+      </w:r>
+    </w:p>
+    <w:p>
+      <w:pPr>
+        <w:rPr>
+          <w:rFonts w:ascii="Aptos" w:eastAsia="Aptos" w:hAnsi="Aptos" w:cs="Aptos"/>
+        </w:rPr>
+      </w:pPr>
     </w:p>
     <w:p>
       <w:pPr>
@@ -2694,7 +2704,7 @@
           <w:sz w:val="24"/>
           <w:szCs w:val="24"/>
         </w:rPr>
-        <w:t>It was also expressed that students wanted a simple, easy-to-use and easy-to-navigate application</w:t>
+        <w:t xml:space="preserve">The first step with the development of this app was to create wireframes using Figma. To ensure consistency </w:t>
       </w:r>
       <w:r>
         <w:rPr>
@@ -2702,15 +2712,52 @@
           <w:sz w:val="24"/>
           <w:szCs w:val="24"/>
         </w:rPr>
-        <w:t xml:space="preserve">. Hence why vibrant buttons were implemented, though not so vibrant that they would be over-powering. </w:t>
-      </w:r>
-    </w:p>
-    <w:p>
-      <w:pPr>
-        <w:rPr>
-          <w:rFonts w:ascii="Aptos" w:eastAsia="Aptos" w:hAnsi="Aptos" w:cs="Aptos"/>
-        </w:rPr>
-      </w:pPr>
+        <w:t xml:space="preserve">and flexibility, Atomic Design methodology was implemented in that atoms, molecules, Organisms and templates were created. </w:t>
+      </w:r>
+    </w:p>
+    <w:p>
+      <w:pPr>
+        <w:pStyle w:val="Heading2"/>
+        <w:rPr>
+          <w:rFonts w:eastAsia="Aptos"/>
+        </w:rPr>
+      </w:pPr>
+      <w:bookmarkStart w:id="8" w:name="_Toc182773045"/>
+      <w:r>
+        <w:rPr>
+          <w:rFonts w:eastAsia="Aptos"/>
+        </w:rPr>
+        <w:t>LoginPage</w:t>
+      </w:r>
+      <w:bookmarkEnd w:id="8"/>
+    </w:p>
+    <w:p>
+      <w:pPr>
+        <w:pStyle w:val="Heading3"/>
+        <w:rPr>
+          <w:rFonts w:eastAsia="Aptos"/>
+        </w:rPr>
+      </w:pPr>
+      <w:bookmarkStart w:id="9" w:name="_Toc182773046"/>
+      <w:r>
+        <w:rPr>
+          <w:rFonts w:eastAsia="Aptos"/>
+        </w:rPr>
+        <w:t>Atoms</w:t>
+      </w:r>
+      <w:r>
+        <w:rPr>
+          <w:rFonts w:eastAsia="Aptos"/>
+        </w:rPr>
+        <w:t>:</w:t>
+      </w:r>
+      <w:bookmarkEnd w:id="9"/>
+      <w:r>
+        <w:rPr>
+          <w:rFonts w:eastAsia="Aptos"/>
+        </w:rPr>
+        <w:t xml:space="preserve"> </w:t>
+      </w:r>
     </w:p>
     <w:p>
       <w:pPr>
@@ -2724,129 +2771,106 @@
           <w:sz w:val="24"/>
           <w:szCs w:val="24"/>
         </w:rPr>
-        <w:t xml:space="preserve">The first step with the development of this app was to create wireframes using </w:t>
-      </w:r>
-      <w:proofErr w:type="spellStart"/>
+        <w:t xml:space="preserve">LoginTextLabels used for the labels Username and Password. </w:t>
+      </w:r>
+    </w:p>
+    <w:p>
+      <w:pPr>
+        <w:rPr>
+          <w:rFonts w:ascii="Aptos" w:eastAsia="Aptos" w:hAnsi="Aptos" w:cs="Aptos"/>
+        </w:rPr>
+      </w:pPr>
       <w:r>
         <w:rPr>
           <w:rFonts w:ascii="Aptos" w:eastAsia="Aptos" w:hAnsi="Aptos" w:cs="Aptos"/>
           <w:sz w:val="24"/>
           <w:szCs w:val="24"/>
         </w:rPr>
-        <w:t>Figma</w:t>
-      </w:r>
-      <w:proofErr w:type="spellEnd"/>
+        <w:t xml:space="preserve">LoginTextBox used as simple input fields for login </w:t>
+      </w:r>
       <w:r>
         <w:rPr>
           <w:rFonts w:ascii="Aptos" w:eastAsia="Aptos" w:hAnsi="Aptos" w:cs="Aptos"/>
           <w:sz w:val="24"/>
           <w:szCs w:val="24"/>
         </w:rPr>
-        <w:t xml:space="preserve">. To ensure consistency </w:t>
-      </w:r>
+        <w:t>credentials.</w:t>
+      </w:r>
+    </w:p>
+    <w:p>
+      <w:pPr>
+        <w:pStyle w:val="Heading3"/>
+        <w:rPr>
+          <w:rFonts w:eastAsia="Aptos"/>
+        </w:rPr>
+      </w:pPr>
+      <w:bookmarkStart w:id="10" w:name="_Toc182773047"/>
+      <w:r>
+        <w:rPr>
+          <w:rFonts w:eastAsia="Aptos"/>
+        </w:rPr>
+        <w:t>Molecules:</w:t>
+      </w:r>
+      <w:bookmarkEnd w:id="10"/>
+      <w:r>
+        <w:rPr>
+          <w:rFonts w:eastAsia="Aptos"/>
+        </w:rPr>
+        <w:t xml:space="preserve"> </w:t>
+      </w:r>
+    </w:p>
+    <w:p>
+      <w:pPr>
+        <w:rPr>
+          <w:rFonts w:ascii="Aptos" w:eastAsia="Aptos" w:hAnsi="Aptos" w:cs="Aptos"/>
+        </w:rPr>
+      </w:pPr>
       <w:r>
         <w:rPr>
           <w:rFonts w:ascii="Aptos" w:eastAsia="Aptos" w:hAnsi="Aptos" w:cs="Aptos"/>
           <w:sz w:val="24"/>
           <w:szCs w:val="24"/>
         </w:rPr>
-        <w:t xml:space="preserve">and flexibility, Atomic Design methodology was implemented in that atoms, molecules, Organisms and templates were created. </w:t>
-      </w:r>
-    </w:p>
-    <w:p>
-      <w:pPr>
-        <w:pStyle w:val="Heading2"/>
-        <w:rPr>
-          <w:rFonts w:eastAsia="Aptos"/>
-        </w:rPr>
-      </w:pPr>
-      <w:bookmarkStart w:id="8" w:name="_Toc182773045"/>
-      <w:proofErr w:type="spellStart"/>
-      <w:r>
-        <w:rPr>
-          <w:rFonts w:eastAsia="Aptos"/>
-        </w:rPr>
-        <w:t>LoginPage</w:t>
-      </w:r>
-      <w:bookmarkEnd w:id="8"/>
-      <w:proofErr w:type="spellEnd"/>
-    </w:p>
-    <w:p>
-      <w:pPr>
-        <w:pStyle w:val="Heading3"/>
-        <w:rPr>
-          <w:rFonts w:eastAsia="Aptos"/>
-        </w:rPr>
-      </w:pPr>
-      <w:bookmarkStart w:id="9" w:name="_Toc182773046"/>
-      <w:r>
-        <w:rPr>
-          <w:rFonts w:eastAsia="Aptos"/>
-        </w:rPr>
-        <w:t>Atoms</w:t>
-      </w:r>
-      <w:r>
-        <w:rPr>
-          <w:rFonts w:eastAsia="Aptos"/>
-        </w:rPr>
-        <w:t>:</w:t>
-      </w:r>
-      <w:bookmarkEnd w:id="9"/>
-      <w:r>
-        <w:rPr>
-          <w:rFonts w:eastAsia="Aptos"/>
-        </w:rPr>
-        <w:t xml:space="preserve"> </w:t>
-      </w:r>
-    </w:p>
-    <w:p>
-      <w:pPr>
-        <w:rPr>
-          <w:rFonts w:ascii="Aptos" w:eastAsia="Aptos" w:hAnsi="Aptos" w:cs="Aptos"/>
-        </w:rPr>
-      </w:pPr>
-      <w:proofErr w:type="spellStart"/>
+        <w:t xml:space="preserve">HeaderLogo used to combine the logo image and </w:t>
+      </w:r>
       <w:r>
         <w:rPr>
           <w:rFonts w:ascii="Aptos" w:eastAsia="Aptos" w:hAnsi="Aptos" w:cs="Aptos"/>
           <w:sz w:val="24"/>
           <w:szCs w:val="24"/>
         </w:rPr>
-        <w:t>LoginTextLabels</w:t>
-      </w:r>
-      <w:proofErr w:type="spellEnd"/>
+        <w:t>layout elements for the top headerbar.</w:t>
+      </w:r>
+    </w:p>
+    <w:p>
+      <w:pPr>
+        <w:rPr>
+          <w:rFonts w:ascii="Aptos" w:eastAsia="Aptos" w:hAnsi="Aptos" w:cs="Aptos"/>
+        </w:rPr>
+      </w:pPr>
       <w:r>
         <w:rPr>
           <w:rFonts w:ascii="Aptos" w:eastAsia="Aptos" w:hAnsi="Aptos" w:cs="Aptos"/>
           <w:sz w:val="24"/>
           <w:szCs w:val="24"/>
         </w:rPr>
-        <w:t xml:space="preserve"> used for the labels Username and Password. </w:t>
-      </w:r>
-    </w:p>
-    <w:p>
-      <w:pPr>
-        <w:rPr>
-          <w:rFonts w:ascii="Aptos" w:eastAsia="Aptos" w:hAnsi="Aptos" w:cs="Aptos"/>
-        </w:rPr>
-      </w:pPr>
-      <w:proofErr w:type="spellStart"/>
+        <w:t>HeadAndFooter</w:t>
+      </w:r>
       <w:r>
         <w:rPr>
           <w:rFonts w:ascii="Aptos" w:eastAsia="Aptos" w:hAnsi="Aptos" w:cs="Aptos"/>
           <w:sz w:val="24"/>
           <w:szCs w:val="24"/>
         </w:rPr>
-        <w:t>LoginTextBox</w:t>
-      </w:r>
-      <w:proofErr w:type="spellEnd"/>
+        <w:t xml:space="preserve"> used by</w:t>
+      </w:r>
       <w:r>
         <w:rPr>
           <w:rFonts w:ascii="Aptos" w:eastAsia="Aptos" w:hAnsi="Aptos" w:cs="Aptos"/>
           <w:sz w:val="24"/>
           <w:szCs w:val="24"/>
         </w:rPr>
-        <w:t xml:space="preserve"> used as simple input fields for login </w:t>
+        <w:t xml:space="preserve"> </w:t>
       </w:r>
       <w:r>
         <w:rPr>
@@ -2854,54 +2878,46 @@
           <w:sz w:val="24"/>
           <w:szCs w:val="24"/>
         </w:rPr>
-        <w:t>credentials.</w:t>
-      </w:r>
-    </w:p>
-    <w:p>
-      <w:pPr>
-        <w:pStyle w:val="Heading3"/>
-        <w:rPr>
-          <w:rFonts w:eastAsia="Aptos"/>
-        </w:rPr>
-      </w:pPr>
-      <w:bookmarkStart w:id="10" w:name="_Toc182773047"/>
-      <w:r>
-        <w:rPr>
-          <w:rFonts w:eastAsia="Aptos"/>
-        </w:rPr>
-        <w:t>Molecules:</w:t>
-      </w:r>
-      <w:bookmarkEnd w:id="10"/>
-      <w:r>
-        <w:rPr>
-          <w:rFonts w:eastAsia="Aptos"/>
-        </w:rPr>
-        <w:t xml:space="preserve"> </w:t>
-      </w:r>
-    </w:p>
-    <w:p>
-      <w:pPr>
-        <w:rPr>
-          <w:rFonts w:ascii="Aptos" w:eastAsia="Aptos" w:hAnsi="Aptos" w:cs="Aptos"/>
-        </w:rPr>
-      </w:pPr>
-      <w:proofErr w:type="spellStart"/>
+        <w:t>g</w:t>
+      </w:r>
       <w:r>
         <w:rPr>
           <w:rFonts w:ascii="Aptos" w:eastAsia="Aptos" w:hAnsi="Aptos" w:cs="Aptos"/>
           <w:sz w:val="24"/>
           <w:szCs w:val="24"/>
         </w:rPr>
-        <w:t>HeaderLogo</w:t>
-      </w:r>
-      <w:proofErr w:type="spellEnd"/>
+        <w:t>rouping elements for the header and footer of the page.</w:t>
+      </w:r>
+    </w:p>
+    <w:p>
+      <w:pPr>
+        <w:pStyle w:val="Heading3"/>
+        <w:rPr>
+          <w:rFonts w:eastAsia="Aptos"/>
+        </w:rPr>
+      </w:pPr>
+      <w:bookmarkStart w:id="11" w:name="_Toc182773048"/>
+      <w:r>
+        <w:rPr>
+          <w:rFonts w:eastAsia="Aptos"/>
+        </w:rPr>
+        <w:t>Organisms:</w:t>
+      </w:r>
+      <w:bookmarkEnd w:id="11"/>
+    </w:p>
+    <w:p>
+      <w:pPr>
+        <w:rPr>
+          <w:rFonts w:ascii="Aptos" w:eastAsia="Aptos" w:hAnsi="Aptos" w:cs="Aptos"/>
+        </w:rPr>
+      </w:pPr>
       <w:r>
         <w:rPr>
           <w:rFonts w:ascii="Aptos" w:eastAsia="Aptos" w:hAnsi="Aptos" w:cs="Aptos"/>
           <w:sz w:val="24"/>
           <w:szCs w:val="24"/>
         </w:rPr>
-        <w:t xml:space="preserve"> used to combine the logo image and </w:t>
+        <w:t xml:space="preserve"> </w:t>
       </w:r>
       <w:r>
         <w:rPr>
@@ -2909,149 +2925,15 @@
           <w:sz w:val="24"/>
           <w:szCs w:val="24"/>
         </w:rPr>
-        <w:t xml:space="preserve">layout elements for the top </w:t>
-      </w:r>
-      <w:proofErr w:type="spellStart"/>
+        <w:t xml:space="preserve">LoginTemplate </w:t>
+      </w:r>
       <w:r>
         <w:rPr>
           <w:rFonts w:ascii="Aptos" w:eastAsia="Aptos" w:hAnsi="Aptos" w:cs="Aptos"/>
           <w:sz w:val="24"/>
           <w:szCs w:val="24"/>
         </w:rPr>
-        <w:t>headerbar</w:t>
-      </w:r>
-      <w:proofErr w:type="spellEnd"/>
-      <w:r>
-        <w:rPr>
-          <w:rFonts w:ascii="Aptos" w:eastAsia="Aptos" w:hAnsi="Aptos" w:cs="Aptos"/>
-          <w:sz w:val="24"/>
-          <w:szCs w:val="24"/>
-        </w:rPr>
-        <w:t>.</w:t>
-      </w:r>
-    </w:p>
-    <w:p>
-      <w:pPr>
-        <w:rPr>
-          <w:rFonts w:ascii="Aptos" w:eastAsia="Aptos" w:hAnsi="Aptos" w:cs="Aptos"/>
-        </w:rPr>
-      </w:pPr>
-      <w:proofErr w:type="spellStart"/>
-      <w:r>
-        <w:rPr>
-          <w:rFonts w:ascii="Aptos" w:eastAsia="Aptos" w:hAnsi="Aptos" w:cs="Aptos"/>
-          <w:sz w:val="24"/>
-          <w:szCs w:val="24"/>
-        </w:rPr>
-        <w:t>HeadAndFooter</w:t>
-      </w:r>
-      <w:proofErr w:type="spellEnd"/>
-      <w:r>
-        <w:rPr>
-          <w:rFonts w:ascii="Aptos" w:eastAsia="Aptos" w:hAnsi="Aptos" w:cs="Aptos"/>
-          <w:sz w:val="24"/>
-          <w:szCs w:val="24"/>
-        </w:rPr>
-        <w:t xml:space="preserve"> used by</w:t>
-      </w:r>
-      <w:r>
-        <w:rPr>
-          <w:rFonts w:ascii="Aptos" w:eastAsia="Aptos" w:hAnsi="Aptos" w:cs="Aptos"/>
-          <w:sz w:val="24"/>
-          <w:szCs w:val="24"/>
-        </w:rPr>
-        <w:t xml:space="preserve"> </w:t>
-      </w:r>
-      <w:r>
-        <w:rPr>
-          <w:rFonts w:ascii="Aptos" w:eastAsia="Aptos" w:hAnsi="Aptos" w:cs="Aptos"/>
-          <w:sz w:val="24"/>
-          <w:szCs w:val="24"/>
-        </w:rPr>
-        <w:t>g</w:t>
-      </w:r>
-      <w:r>
-        <w:rPr>
-          <w:rFonts w:ascii="Aptos" w:eastAsia="Aptos" w:hAnsi="Aptos" w:cs="Aptos"/>
-          <w:sz w:val="24"/>
-          <w:szCs w:val="24"/>
-        </w:rPr>
-        <w:t>rouping elements for the header and footer of the page.</w:t>
-      </w:r>
-    </w:p>
-    <w:p>
-      <w:pPr>
-        <w:pStyle w:val="Heading3"/>
-        <w:rPr>
-          <w:rFonts w:eastAsia="Aptos"/>
-        </w:rPr>
-      </w:pPr>
-      <w:bookmarkStart w:id="11" w:name="_Toc182773048"/>
-      <w:r>
-        <w:rPr>
-          <w:rFonts w:eastAsia="Aptos"/>
-        </w:rPr>
-        <w:t>Organisms:</w:t>
-      </w:r>
-      <w:bookmarkEnd w:id="11"/>
-    </w:p>
-    <w:p>
-      <w:pPr>
-        <w:rPr>
-          <w:rFonts w:ascii="Aptos" w:eastAsia="Aptos" w:hAnsi="Aptos" w:cs="Aptos"/>
-        </w:rPr>
-      </w:pPr>
-      <w:r>
-        <w:rPr>
-          <w:rFonts w:ascii="Aptos" w:eastAsia="Aptos" w:hAnsi="Aptos" w:cs="Aptos"/>
-          <w:sz w:val="24"/>
-          <w:szCs w:val="24"/>
-        </w:rPr>
-        <w:t xml:space="preserve"> </w:t>
-      </w:r>
-      <w:proofErr w:type="spellStart"/>
-      <w:r>
-        <w:rPr>
-          <w:rFonts w:ascii="Aptos" w:eastAsia="Aptos" w:hAnsi="Aptos" w:cs="Aptos"/>
-          <w:sz w:val="24"/>
-          <w:szCs w:val="24"/>
-        </w:rPr>
-        <w:t>LoginTemplate</w:t>
-      </w:r>
-      <w:proofErr w:type="spellEnd"/>
-      <w:r>
-        <w:rPr>
-          <w:rFonts w:ascii="Aptos" w:eastAsia="Aptos" w:hAnsi="Aptos" w:cs="Aptos"/>
-          <w:sz w:val="24"/>
-          <w:szCs w:val="24"/>
-        </w:rPr>
-        <w:t xml:space="preserve"> </w:t>
-      </w:r>
-      <w:r>
-        <w:rPr>
-          <w:rFonts w:ascii="Aptos" w:eastAsia="Aptos" w:hAnsi="Aptos" w:cs="Aptos"/>
-          <w:sz w:val="24"/>
-          <w:szCs w:val="24"/>
-        </w:rPr>
-        <w:t xml:space="preserve">which is the main structure for the login form, combining labels, input fields and header and </w:t>
-      </w:r>
-      <w:proofErr w:type="spellStart"/>
-      <w:r>
-        <w:rPr>
-          <w:rFonts w:ascii="Aptos" w:eastAsia="Aptos" w:hAnsi="Aptos" w:cs="Aptos"/>
-          <w:sz w:val="24"/>
-          <w:szCs w:val="24"/>
-        </w:rPr>
-        <w:t>HeaderAndFooter</w:t>
-      </w:r>
-      <w:proofErr w:type="spellEnd"/>
-      <w:r>
-        <w:rPr>
-          <w:rFonts w:ascii="Aptos" w:eastAsia="Aptos" w:hAnsi="Aptos" w:cs="Aptos"/>
-          <w:sz w:val="24"/>
-          <w:szCs w:val="24"/>
-        </w:rPr>
-        <w:t xml:space="preserve"> elements.</w:t>
+        <w:t>which is the main structure for the login form, combining labels, input fields and header and HeaderAndFooter elements.</w:t>
       </w:r>
     </w:p>
     <w:p>
@@ -3177,7 +3059,6 @@
         </w:rPr>
       </w:pPr>
       <w:bookmarkStart w:id="12" w:name="_Toc182773049"/>
-      <w:proofErr w:type="spellStart"/>
       <w:r>
         <w:rPr>
           <w:rFonts w:eastAsia="Aptos"/>
@@ -3185,7 +3066,6 @@
         <w:t>RegistrationPage</w:t>
       </w:r>
       <w:bookmarkEnd w:id="12"/>
-      <w:proofErr w:type="spellEnd"/>
     </w:p>
     <w:p>
       <w:pPr>
@@ -3215,217 +3095,105 @@
           <w:rFonts w:ascii="Aptos" w:eastAsia="Aptos" w:hAnsi="Aptos" w:cs="Aptos"/>
         </w:rPr>
       </w:pPr>
-      <w:proofErr w:type="spellStart"/>
       <w:r>
         <w:rPr>
           <w:rFonts w:ascii="Aptos" w:eastAsia="Aptos" w:hAnsi="Aptos" w:cs="Aptos"/>
           <w:sz w:val="24"/>
           <w:szCs w:val="24"/>
         </w:rPr>
-        <w:t>RegisterTextLabels</w:t>
-      </w:r>
-      <w:proofErr w:type="spellEnd"/>
+        <w:t xml:space="preserve">RegisterTextLabels used for the labels Name, Location, Email and Password. </w:t>
+      </w:r>
+    </w:p>
+    <w:p>
+      <w:pPr>
+        <w:rPr>
+          <w:rFonts w:ascii="Aptos" w:eastAsia="Aptos" w:hAnsi="Aptos" w:cs="Aptos"/>
+        </w:rPr>
+      </w:pPr>
       <w:r>
         <w:rPr>
           <w:rFonts w:ascii="Aptos" w:eastAsia="Aptos" w:hAnsi="Aptos" w:cs="Aptos"/>
           <w:sz w:val="24"/>
           <w:szCs w:val="24"/>
         </w:rPr>
-        <w:t xml:space="preserve"> used for the labels Name, Location, Email and Password. </w:t>
-      </w:r>
-    </w:p>
-    <w:p>
-      <w:pPr>
-        <w:rPr>
-          <w:rFonts w:ascii="Aptos" w:eastAsia="Aptos" w:hAnsi="Aptos" w:cs="Aptos"/>
-        </w:rPr>
-      </w:pPr>
-      <w:proofErr w:type="spellStart"/>
+        <w:t>RegisterTextBox used as simple input fields to enter users information.</w:t>
+      </w:r>
+    </w:p>
+    <w:p>
+      <w:pPr>
+        <w:pStyle w:val="Heading3"/>
+        <w:rPr>
+          <w:rFonts w:eastAsia="Aptos"/>
+        </w:rPr>
+      </w:pPr>
+      <w:bookmarkStart w:id="14" w:name="_Toc182773051"/>
+      <w:r>
+        <w:rPr>
+          <w:rFonts w:eastAsia="Aptos"/>
+        </w:rPr>
+        <w:t>Molecules:</w:t>
+      </w:r>
+      <w:bookmarkEnd w:id="14"/>
+    </w:p>
+    <w:p>
+      <w:pPr>
+        <w:rPr>
+          <w:rFonts w:ascii="Aptos" w:eastAsia="Aptos" w:hAnsi="Aptos" w:cs="Aptos"/>
+        </w:rPr>
+      </w:pPr>
       <w:r>
         <w:rPr>
           <w:rFonts w:ascii="Aptos" w:eastAsia="Aptos" w:hAnsi="Aptos" w:cs="Aptos"/>
           <w:sz w:val="24"/>
           <w:szCs w:val="24"/>
         </w:rPr>
-        <w:t>RegisterTextBox</w:t>
-      </w:r>
-      <w:proofErr w:type="spellEnd"/>
+        <w:t>HeaderLogo used to combine the logo image and layout elements for the top headerbar.</w:t>
+      </w:r>
+    </w:p>
+    <w:p>
+      <w:pPr>
+        <w:rPr>
+          <w:rFonts w:ascii="Aptos" w:eastAsia="Aptos" w:hAnsi="Aptos" w:cs="Aptos"/>
+        </w:rPr>
+      </w:pPr>
       <w:r>
         <w:rPr>
           <w:rFonts w:ascii="Aptos" w:eastAsia="Aptos" w:hAnsi="Aptos" w:cs="Aptos"/>
           <w:sz w:val="24"/>
           <w:szCs w:val="24"/>
         </w:rPr>
-        <w:t xml:space="preserve"> used as simple input fields to enter </w:t>
-      </w:r>
-      <w:proofErr w:type="gramStart"/>
+        <w:t>HeadAndFooter used by grouping elements for the header and footer of the page.</w:t>
+      </w:r>
+    </w:p>
+    <w:p>
+      <w:pPr>
+        <w:pStyle w:val="Heading3"/>
+        <w:rPr>
+          <w:rFonts w:eastAsia="Aptos"/>
+        </w:rPr>
+      </w:pPr>
+      <w:bookmarkStart w:id="15" w:name="_Toc182773052"/>
+      <w:r>
+        <w:rPr>
+          <w:rFonts w:eastAsia="Aptos"/>
+        </w:rPr>
+        <w:t>Oganisms:</w:t>
+      </w:r>
+      <w:bookmarkEnd w:id="15"/>
+    </w:p>
+    <w:p>
+      <w:pPr>
+        <w:rPr>
+          <w:rFonts w:ascii="Aptos" w:eastAsia="Aptos" w:hAnsi="Aptos" w:cs="Aptos"/>
+        </w:rPr>
+      </w:pPr>
       <w:r>
         <w:rPr>
           <w:rFonts w:ascii="Aptos" w:eastAsia="Aptos" w:hAnsi="Aptos" w:cs="Aptos"/>
           <w:sz w:val="24"/>
           <w:szCs w:val="24"/>
         </w:rPr>
-        <w:t>users</w:t>
-      </w:r>
-      <w:proofErr w:type="gramEnd"/>
-      <w:r>
-        <w:rPr>
-          <w:rFonts w:ascii="Aptos" w:eastAsia="Aptos" w:hAnsi="Aptos" w:cs="Aptos"/>
-          <w:sz w:val="24"/>
-          <w:szCs w:val="24"/>
-        </w:rPr>
-        <w:t xml:space="preserve"> information.</w:t>
-      </w:r>
-    </w:p>
-    <w:p>
-      <w:pPr>
-        <w:pStyle w:val="Heading3"/>
-        <w:rPr>
-          <w:rFonts w:eastAsia="Aptos"/>
-        </w:rPr>
-      </w:pPr>
-      <w:bookmarkStart w:id="14" w:name="_Toc182773051"/>
-      <w:r>
-        <w:rPr>
-          <w:rFonts w:eastAsia="Aptos"/>
-        </w:rPr>
-        <w:t>Molecules:</w:t>
-      </w:r>
-      <w:bookmarkEnd w:id="14"/>
-    </w:p>
-    <w:p>
-      <w:pPr>
-        <w:rPr>
-          <w:rFonts w:ascii="Aptos" w:eastAsia="Aptos" w:hAnsi="Aptos" w:cs="Aptos"/>
-        </w:rPr>
-      </w:pPr>
-      <w:proofErr w:type="spellStart"/>
-      <w:r>
-        <w:rPr>
-          <w:rFonts w:ascii="Aptos" w:eastAsia="Aptos" w:hAnsi="Aptos" w:cs="Aptos"/>
-          <w:sz w:val="24"/>
-          <w:szCs w:val="24"/>
-        </w:rPr>
-        <w:t>HeaderLogo</w:t>
-      </w:r>
-      <w:proofErr w:type="spellEnd"/>
-      <w:r>
-        <w:rPr>
-          <w:rFonts w:ascii="Aptos" w:eastAsia="Aptos" w:hAnsi="Aptos" w:cs="Aptos"/>
-          <w:sz w:val="24"/>
-          <w:szCs w:val="24"/>
-        </w:rPr>
-        <w:t xml:space="preserve"> used to combine the logo image and layout elements for the top </w:t>
-      </w:r>
-      <w:proofErr w:type="spellStart"/>
-      <w:r>
-        <w:rPr>
-          <w:rFonts w:ascii="Aptos" w:eastAsia="Aptos" w:hAnsi="Aptos" w:cs="Aptos"/>
-          <w:sz w:val="24"/>
-          <w:szCs w:val="24"/>
-        </w:rPr>
-        <w:t>headerbar</w:t>
-      </w:r>
-      <w:proofErr w:type="spellEnd"/>
-      <w:r>
-        <w:rPr>
-          <w:rFonts w:ascii="Aptos" w:eastAsia="Aptos" w:hAnsi="Aptos" w:cs="Aptos"/>
-          <w:sz w:val="24"/>
-          <w:szCs w:val="24"/>
-        </w:rPr>
-        <w:t>.</w:t>
-      </w:r>
-    </w:p>
-    <w:p>
-      <w:pPr>
-        <w:rPr>
-          <w:rFonts w:ascii="Aptos" w:eastAsia="Aptos" w:hAnsi="Aptos" w:cs="Aptos"/>
-        </w:rPr>
-      </w:pPr>
-      <w:proofErr w:type="spellStart"/>
-      <w:r>
-        <w:rPr>
-          <w:rFonts w:ascii="Aptos" w:eastAsia="Aptos" w:hAnsi="Aptos" w:cs="Aptos"/>
-          <w:sz w:val="24"/>
-          <w:szCs w:val="24"/>
-        </w:rPr>
-        <w:t>HeadAndFooter</w:t>
-      </w:r>
-      <w:proofErr w:type="spellEnd"/>
-      <w:r>
-        <w:rPr>
-          <w:rFonts w:ascii="Aptos" w:eastAsia="Aptos" w:hAnsi="Aptos" w:cs="Aptos"/>
-          <w:sz w:val="24"/>
-          <w:szCs w:val="24"/>
-        </w:rPr>
-        <w:t xml:space="preserve"> used by grouping elements for the header and footer of the page.</w:t>
-      </w:r>
-    </w:p>
-    <w:p>
-      <w:pPr>
-        <w:pStyle w:val="Heading3"/>
-        <w:rPr>
-          <w:rFonts w:eastAsia="Aptos"/>
-        </w:rPr>
-      </w:pPr>
-      <w:bookmarkStart w:id="15" w:name="_Toc182773052"/>
-      <w:proofErr w:type="spellStart"/>
-      <w:r>
-        <w:rPr>
-          <w:rFonts w:eastAsia="Aptos"/>
-        </w:rPr>
-        <w:t>Oganisms</w:t>
-      </w:r>
-      <w:proofErr w:type="spellEnd"/>
-      <w:r>
-        <w:rPr>
-          <w:rFonts w:eastAsia="Aptos"/>
-        </w:rPr>
-        <w:t>:</w:t>
-      </w:r>
-      <w:bookmarkEnd w:id="15"/>
-    </w:p>
-    <w:p>
-      <w:pPr>
-        <w:rPr>
-          <w:rFonts w:ascii="Aptos" w:eastAsia="Aptos" w:hAnsi="Aptos" w:cs="Aptos"/>
-        </w:rPr>
-      </w:pPr>
-      <w:proofErr w:type="spellStart"/>
-      <w:r>
-        <w:rPr>
-          <w:rFonts w:ascii="Aptos" w:eastAsia="Aptos" w:hAnsi="Aptos" w:cs="Aptos"/>
-          <w:sz w:val="24"/>
-          <w:szCs w:val="24"/>
-        </w:rPr>
-        <w:t>LoginTemplate</w:t>
-      </w:r>
-      <w:proofErr w:type="spellEnd"/>
-      <w:r>
-        <w:rPr>
-          <w:rFonts w:ascii="Aptos" w:eastAsia="Aptos" w:hAnsi="Aptos" w:cs="Aptos"/>
-          <w:sz w:val="24"/>
-          <w:szCs w:val="24"/>
-        </w:rPr>
-        <w:t xml:space="preserve"> which is the main structure for the login form, combining labels, input fields and header and </w:t>
-      </w:r>
-      <w:proofErr w:type="spellStart"/>
-      <w:r>
-        <w:rPr>
-          <w:rFonts w:ascii="Aptos" w:eastAsia="Aptos" w:hAnsi="Aptos" w:cs="Aptos"/>
-          <w:sz w:val="24"/>
-          <w:szCs w:val="24"/>
-        </w:rPr>
-        <w:t>HeaderAndFooter</w:t>
-      </w:r>
-      <w:proofErr w:type="spellEnd"/>
-      <w:r>
-        <w:rPr>
-          <w:rFonts w:ascii="Aptos" w:eastAsia="Aptos" w:hAnsi="Aptos" w:cs="Aptos"/>
-          <w:sz w:val="24"/>
-          <w:szCs w:val="24"/>
-        </w:rPr>
-        <w:t xml:space="preserve"> elements.</w:t>
+        <w:t>LoginTemplate which is the main structure for the login form, combining labels, input fields and header and HeaderAndFooter elements.</w:t>
       </w:r>
     </w:p>
     <w:p>
@@ -3543,14 +3311,9 @@
         <w:pStyle w:val="Heading2"/>
       </w:pPr>
       <w:bookmarkStart w:id="16" w:name="_Toc182773053"/>
-      <w:proofErr w:type="spellStart"/>
       <w:r>
         <w:lastRenderedPageBreak/>
-        <w:t>Figma</w:t>
-      </w:r>
-      <w:proofErr w:type="spellEnd"/>
-      <w:r>
-        <w:t xml:space="preserve"> Wireframes</w:t>
+        <w:t>Figma Wireframes</w:t>
       </w:r>
       <w:bookmarkEnd w:id="16"/>
     </w:p>
@@ -4085,14 +3848,18 @@
           <w:rFonts w:eastAsia="Aptos"/>
         </w:rPr>
       </w:pPr>
-      <w:proofErr w:type="spellStart"/>
       <w:r>
         <w:rPr>
           <w:rFonts w:eastAsia="Aptos"/>
         </w:rPr>
+        <w:t xml:space="preserve">App </w:t>
+      </w:r>
+      <w:r>
+        <w:rPr>
+          <w:rFonts w:eastAsia="Aptos"/>
+        </w:rPr>
         <w:t>ScreenShots</w:t>
       </w:r>
-      <w:proofErr w:type="spellEnd"/>
       <w:r>
         <w:rPr>
           <w:rFonts w:eastAsia="Aptos"/>
@@ -4100,6 +3867,721 @@
         <w:br/>
       </w:r>
     </w:p>
+    <w:tbl>
+      <w:tblPr>
+        <w:tblStyle w:val="TableGrid"/>
+        <w:tblW w:w="0" w:type="auto"/>
+        <w:tblBorders>
+          <w:top w:val="none" w:sz="0" w:space="0" w:color="auto"/>
+          <w:left w:val="none" w:sz="0" w:space="0" w:color="auto"/>
+          <w:bottom w:val="none" w:sz="0" w:space="0" w:color="auto"/>
+          <w:right w:val="none" w:sz="0" w:space="0" w:color="auto"/>
+          <w:insideH w:val="none" w:sz="0" w:space="0" w:color="auto"/>
+          <w:insideV w:val="none" w:sz="0" w:space="0" w:color="auto"/>
+        </w:tblBorders>
+        <w:tblLook w:val="04A0" w:firstRow="1" w:lastRow="0" w:firstColumn="1" w:lastColumn="0" w:noHBand="0" w:noVBand="1"/>
+      </w:tblPr>
+      <w:tblGrid>
+        <w:gridCol w:w="4675"/>
+        <w:gridCol w:w="4675"/>
+      </w:tblGrid>
+      <w:tr>
+        <w:tc>
+          <w:tcPr>
+            <w:tcW w:w="4675" w:type="dxa"/>
+          </w:tcPr>
+          <w:p>
+            <w:pPr>
+              <w:rPr>
+                <w:rFonts w:asciiTheme="majorHAnsi" w:eastAsia="Aptos" w:hAnsiTheme="majorHAnsi" w:cstheme="majorBidi"/>
+                <w:color w:val="3A7C22" w:themeColor="accent6" w:themeShade="BF"/>
+                <w:sz w:val="28"/>
+                <w:szCs w:val="28"/>
+              </w:rPr>
+            </w:pPr>
+            <w:r>
+              <w:rPr>
+                <w:rFonts w:eastAsia="Aptos"/>
+              </w:rPr>
+              <w:br w:type="page"/>
+            </w:r>
+            <w:r>
+              <w:rPr>
+                <w:rFonts w:asciiTheme="majorHAnsi" w:eastAsia="Aptos" w:hAnsiTheme="majorHAnsi" w:cstheme="majorBidi"/>
+                <w:color w:val="3A7C22" w:themeColor="accent6" w:themeShade="BF"/>
+                <w:sz w:val="28"/>
+                <w:szCs w:val="28"/>
+              </w:rPr>
+              <w:t>Homepage</w:t>
+            </w:r>
+          </w:p>
+        </w:tc>
+        <w:tc>
+          <w:tcPr>
+            <w:tcW w:w="4675" w:type="dxa"/>
+          </w:tcPr>
+          <w:p>
+            <w:pPr>
+              <w:rPr>
+                <w:rFonts w:asciiTheme="majorHAnsi" w:eastAsia="Aptos" w:hAnsiTheme="majorHAnsi" w:cstheme="majorBidi"/>
+                <w:color w:val="3A7C22" w:themeColor="accent6" w:themeShade="BF"/>
+                <w:sz w:val="28"/>
+                <w:szCs w:val="28"/>
+              </w:rPr>
+            </w:pPr>
+            <w:r>
+              <w:rPr>
+                <w:rFonts w:asciiTheme="majorHAnsi" w:eastAsia="Aptos" w:hAnsiTheme="majorHAnsi" w:cstheme="majorBidi"/>
+                <w:color w:val="3A7C22" w:themeColor="accent6" w:themeShade="BF"/>
+                <w:sz w:val="28"/>
+                <w:szCs w:val="28"/>
+              </w:rPr>
+              <w:t>Registration</w:t>
+            </w:r>
+          </w:p>
+        </w:tc>
+      </w:tr>
+      <w:tr>
+        <w:tc>
+          <w:tcPr>
+            <w:tcW w:w="4675" w:type="dxa"/>
+          </w:tcPr>
+          <w:p>
+            <w:pPr>
+              <w:rPr>
+                <w:rFonts w:asciiTheme="majorHAnsi" w:eastAsia="Aptos" w:hAnsiTheme="majorHAnsi" w:cstheme="majorBidi"/>
+                <w:color w:val="3A7C22" w:themeColor="accent6" w:themeShade="BF"/>
+                <w:sz w:val="28"/>
+                <w:szCs w:val="28"/>
+              </w:rPr>
+            </w:pPr>
+            <w:r>
+              <w:rPr>
+                <w:rFonts w:asciiTheme="majorHAnsi" w:eastAsia="Aptos" w:hAnsiTheme="majorHAnsi" w:cstheme="majorBidi"/>
+                <w:color w:val="3A7C22" w:themeColor="accent6" w:themeShade="BF"/>
+                <w:sz w:val="28"/>
+                <w:szCs w:val="28"/>
+              </w:rPr>
+              <w:drawing>
+                <wp:inline distT="0" distB="0" distL="0" distR="0" wp14:anchorId="1807C143" wp14:editId="7C8DE3F4">
+                  <wp:extent cx="2720576" cy="6066046"/>
+                  <wp:effectExtent l="0" t="0" r="3810" b="0"/>
+                  <wp:docPr id="16" name="Picture 16"/>
+                  <wp:cNvGraphicFramePr>
+                    <a:graphicFrameLocks xmlns:a="http://schemas.openxmlformats.org/drawingml/2006/main" noChangeAspect="1"/>
+                  </wp:cNvGraphicFramePr>
+                  <a:graphic xmlns:a="http://schemas.openxmlformats.org/drawingml/2006/main">
+                    <a:graphicData uri="http://schemas.openxmlformats.org/drawingml/2006/picture">
+                      <pic:pic xmlns:pic="http://schemas.openxmlformats.org/drawingml/2006/picture">
+                        <pic:nvPicPr>
+                          <pic:cNvPr id="1" name=""/>
+                          <pic:cNvPicPr/>
+                        </pic:nvPicPr>
+                        <pic:blipFill>
+                          <a:blip r:embed="rId17"/>
+                          <a:stretch>
+                            <a:fillRect/>
+                          </a:stretch>
+                        </pic:blipFill>
+                        <pic:spPr>
+                          <a:xfrm>
+                            <a:off x="0" y="0"/>
+                            <a:ext cx="2720576" cy="6066046"/>
+                          </a:xfrm>
+                          <a:prstGeom prst="rect">
+                            <a:avLst/>
+                          </a:prstGeom>
+                        </pic:spPr>
+                      </pic:pic>
+                    </a:graphicData>
+                  </a:graphic>
+                </wp:inline>
+              </w:drawing>
+            </w:r>
+          </w:p>
+        </w:tc>
+        <w:tc>
+          <w:tcPr>
+            <w:tcW w:w="4675" w:type="dxa"/>
+          </w:tcPr>
+          <w:p>
+            <w:pPr>
+              <w:rPr>
+                <w:rFonts w:asciiTheme="majorHAnsi" w:eastAsia="Aptos" w:hAnsiTheme="majorHAnsi" w:cstheme="majorBidi"/>
+                <w:color w:val="3A7C22" w:themeColor="accent6" w:themeShade="BF"/>
+                <w:sz w:val="28"/>
+                <w:szCs w:val="28"/>
+              </w:rPr>
+            </w:pPr>
+            <w:r>
+              <w:rPr>
+                <w:rFonts w:asciiTheme="majorHAnsi" w:eastAsia="Aptos" w:hAnsiTheme="majorHAnsi" w:cstheme="majorBidi"/>
+                <w:color w:val="3A7C22" w:themeColor="accent6" w:themeShade="BF"/>
+                <w:sz w:val="28"/>
+                <w:szCs w:val="28"/>
+              </w:rPr>
+              <w:drawing>
+                <wp:inline distT="0" distB="0" distL="0" distR="0" wp14:anchorId="313ED91C" wp14:editId="531BE5A8">
+                  <wp:extent cx="2438611" cy="5395428"/>
+                  <wp:effectExtent l="0" t="0" r="0" b="0"/>
+                  <wp:docPr id="7" name="Picture 7"/>
+                  <wp:cNvGraphicFramePr>
+                    <a:graphicFrameLocks xmlns:a="http://schemas.openxmlformats.org/drawingml/2006/main" noChangeAspect="1"/>
+                  </wp:cNvGraphicFramePr>
+                  <a:graphic xmlns:a="http://schemas.openxmlformats.org/drawingml/2006/main">
+                    <a:graphicData uri="http://schemas.openxmlformats.org/drawingml/2006/picture">
+                      <pic:pic xmlns:pic="http://schemas.openxmlformats.org/drawingml/2006/picture">
+                        <pic:nvPicPr>
+                          <pic:cNvPr id="1" name=""/>
+                          <pic:cNvPicPr/>
+                        </pic:nvPicPr>
+                        <pic:blipFill>
+                          <a:blip r:embed="rId18"/>
+                          <a:stretch>
+                            <a:fillRect/>
+                          </a:stretch>
+                        </pic:blipFill>
+                        <pic:spPr>
+                          <a:xfrm>
+                            <a:off x="0" y="0"/>
+                            <a:ext cx="2438611" cy="5395428"/>
+                          </a:xfrm>
+                          <a:prstGeom prst="rect">
+                            <a:avLst/>
+                          </a:prstGeom>
+                        </pic:spPr>
+                      </pic:pic>
+                    </a:graphicData>
+                  </a:graphic>
+                </wp:inline>
+              </w:drawing>
+            </w:r>
+          </w:p>
+        </w:tc>
+      </w:tr>
+    </w:tbl>
+    <w:p>
+      <w:r>
+        <w:br w:type="page"/>
+      </w:r>
+    </w:p>
+    <w:tbl>
+      <w:tblPr>
+        <w:tblStyle w:val="TableGrid"/>
+        <w:tblW w:w="0" w:type="auto"/>
+        <w:tblBorders>
+          <w:top w:val="none" w:sz="0" w:space="0" w:color="auto"/>
+          <w:left w:val="none" w:sz="0" w:space="0" w:color="auto"/>
+          <w:bottom w:val="none" w:sz="0" w:space="0" w:color="auto"/>
+          <w:right w:val="none" w:sz="0" w:space="0" w:color="auto"/>
+          <w:insideH w:val="none" w:sz="0" w:space="0" w:color="auto"/>
+          <w:insideV w:val="none" w:sz="0" w:space="0" w:color="auto"/>
+        </w:tblBorders>
+        <w:tblLook w:val="04A0" w:firstRow="1" w:lastRow="0" w:firstColumn="1" w:lastColumn="0" w:noHBand="0" w:noVBand="1"/>
+      </w:tblPr>
+      <w:tblGrid>
+        <w:gridCol w:w="4675"/>
+        <w:gridCol w:w="4675"/>
+      </w:tblGrid>
+      <w:tr>
+        <w:tc>
+          <w:tcPr>
+            <w:tcW w:w="4675" w:type="dxa"/>
+          </w:tcPr>
+          <w:p>
+            <w:pPr>
+              <w:rPr>
+                <w:rFonts w:asciiTheme="majorHAnsi" w:eastAsia="Aptos" w:hAnsiTheme="majorHAnsi" w:cstheme="majorBidi"/>
+                <w:color w:val="3A7C22" w:themeColor="accent6" w:themeShade="BF"/>
+                <w:sz w:val="28"/>
+                <w:szCs w:val="28"/>
+              </w:rPr>
+            </w:pPr>
+            <w:r>
+              <w:rPr>
+                <w:rFonts w:asciiTheme="majorHAnsi" w:eastAsia="Aptos" w:hAnsiTheme="majorHAnsi" w:cstheme="majorBidi"/>
+                <w:color w:val="3A7C22" w:themeColor="accent6" w:themeShade="BF"/>
+                <w:sz w:val="28"/>
+                <w:szCs w:val="28"/>
+              </w:rPr>
+              <w:lastRenderedPageBreak/>
+              <w:t>Login</w:t>
+            </w:r>
+          </w:p>
+        </w:tc>
+        <w:tc>
+          <w:tcPr>
+            <w:tcW w:w="4675" w:type="dxa"/>
+          </w:tcPr>
+          <w:p>
+            <w:pPr>
+              <w:rPr>
+                <w:rFonts w:asciiTheme="majorHAnsi" w:eastAsia="Aptos" w:hAnsiTheme="majorHAnsi" w:cstheme="majorBidi"/>
+                <w:color w:val="3A7C22" w:themeColor="accent6" w:themeShade="BF"/>
+                <w:sz w:val="28"/>
+                <w:szCs w:val="28"/>
+              </w:rPr>
+            </w:pPr>
+            <w:r>
+              <w:rPr>
+                <w:rFonts w:asciiTheme="majorHAnsi" w:eastAsia="Aptos" w:hAnsiTheme="majorHAnsi" w:cstheme="majorBidi"/>
+                <w:color w:val="3A7C22" w:themeColor="accent6" w:themeShade="BF"/>
+                <w:sz w:val="28"/>
+                <w:szCs w:val="28"/>
+              </w:rPr>
+              <w:t>MeetUps</w:t>
+            </w:r>
+          </w:p>
+        </w:tc>
+      </w:tr>
+      <w:tr>
+        <w:tc>
+          <w:tcPr>
+            <w:tcW w:w="4675" w:type="dxa"/>
+          </w:tcPr>
+          <w:p>
+            <w:pPr>
+              <w:rPr>
+                <w:rFonts w:asciiTheme="majorHAnsi" w:eastAsia="Aptos" w:hAnsiTheme="majorHAnsi" w:cstheme="majorBidi"/>
+                <w:color w:val="3A7C22" w:themeColor="accent6" w:themeShade="BF"/>
+                <w:sz w:val="28"/>
+                <w:szCs w:val="28"/>
+              </w:rPr>
+            </w:pPr>
+            <w:r>
+              <w:rPr>
+                <w:rFonts w:asciiTheme="majorHAnsi" w:eastAsia="Aptos" w:hAnsiTheme="majorHAnsi" w:cstheme="majorBidi"/>
+                <w:color w:val="3A7C22" w:themeColor="accent6" w:themeShade="BF"/>
+                <w:sz w:val="28"/>
+                <w:szCs w:val="28"/>
+              </w:rPr>
+              <w:drawing>
+                <wp:inline distT="0" distB="0" distL="0" distR="0" wp14:anchorId="0E43F4B9" wp14:editId="6010188C">
+                  <wp:extent cx="2530059" cy="5616427"/>
+                  <wp:effectExtent l="0" t="0" r="3810" b="3810"/>
+                  <wp:docPr id="15" name="Picture 15"/>
+                  <wp:cNvGraphicFramePr>
+                    <a:graphicFrameLocks xmlns:a="http://schemas.openxmlformats.org/drawingml/2006/main" noChangeAspect="1"/>
+                  </wp:cNvGraphicFramePr>
+                  <a:graphic xmlns:a="http://schemas.openxmlformats.org/drawingml/2006/main">
+                    <a:graphicData uri="http://schemas.openxmlformats.org/drawingml/2006/picture">
+                      <pic:pic xmlns:pic="http://schemas.openxmlformats.org/drawingml/2006/picture">
+                        <pic:nvPicPr>
+                          <pic:cNvPr id="1" name=""/>
+                          <pic:cNvPicPr/>
+                        </pic:nvPicPr>
+                        <pic:blipFill>
+                          <a:blip r:embed="rId19"/>
+                          <a:stretch>
+                            <a:fillRect/>
+                          </a:stretch>
+                        </pic:blipFill>
+                        <pic:spPr>
+                          <a:xfrm>
+                            <a:off x="0" y="0"/>
+                            <a:ext cx="2530059" cy="5616427"/>
+                          </a:xfrm>
+                          <a:prstGeom prst="rect">
+                            <a:avLst/>
+                          </a:prstGeom>
+                        </pic:spPr>
+                      </pic:pic>
+                    </a:graphicData>
+                  </a:graphic>
+                </wp:inline>
+              </w:drawing>
+            </w:r>
+          </w:p>
+        </w:tc>
+        <w:tc>
+          <w:tcPr>
+            <w:tcW w:w="4675" w:type="dxa"/>
+          </w:tcPr>
+          <w:p>
+            <w:pPr>
+              <w:rPr>
+                <w:rFonts w:asciiTheme="majorHAnsi" w:eastAsia="Aptos" w:hAnsiTheme="majorHAnsi" w:cstheme="majorBidi"/>
+                <w:color w:val="3A7C22" w:themeColor="accent6" w:themeShade="BF"/>
+                <w:sz w:val="28"/>
+                <w:szCs w:val="28"/>
+              </w:rPr>
+            </w:pPr>
+            <w:r>
+              <w:rPr>
+                <w:rFonts w:asciiTheme="majorHAnsi" w:eastAsia="Aptos" w:hAnsiTheme="majorHAnsi" w:cstheme="majorBidi"/>
+                <w:color w:val="3A7C22" w:themeColor="accent6" w:themeShade="BF"/>
+                <w:sz w:val="28"/>
+                <w:szCs w:val="28"/>
+              </w:rPr>
+              <w:drawing>
+                <wp:inline distT="0" distB="0" distL="0" distR="0" wp14:anchorId="1325056A" wp14:editId="0E4D69E9">
+                  <wp:extent cx="2446232" cy="5433531"/>
+                  <wp:effectExtent l="0" t="0" r="0" b="0"/>
+                  <wp:docPr id="9" name="Picture 9"/>
+                  <wp:cNvGraphicFramePr>
+                    <a:graphicFrameLocks xmlns:a="http://schemas.openxmlformats.org/drawingml/2006/main" noChangeAspect="1"/>
+                  </wp:cNvGraphicFramePr>
+                  <a:graphic xmlns:a="http://schemas.openxmlformats.org/drawingml/2006/main">
+                    <a:graphicData uri="http://schemas.openxmlformats.org/drawingml/2006/picture">
+                      <pic:pic xmlns:pic="http://schemas.openxmlformats.org/drawingml/2006/picture">
+                        <pic:nvPicPr>
+                          <pic:cNvPr id="1" name=""/>
+                          <pic:cNvPicPr/>
+                        </pic:nvPicPr>
+                        <pic:blipFill>
+                          <a:blip r:embed="rId20"/>
+                          <a:stretch>
+                            <a:fillRect/>
+                          </a:stretch>
+                        </pic:blipFill>
+                        <pic:spPr>
+                          <a:xfrm>
+                            <a:off x="0" y="0"/>
+                            <a:ext cx="2446232" cy="5433531"/>
+                          </a:xfrm>
+                          <a:prstGeom prst="rect">
+                            <a:avLst/>
+                          </a:prstGeom>
+                        </pic:spPr>
+                      </pic:pic>
+                    </a:graphicData>
+                  </a:graphic>
+                </wp:inline>
+              </w:drawing>
+            </w:r>
+          </w:p>
+        </w:tc>
+      </w:tr>
+    </w:tbl>
+    <w:p>
+      <w:r>
+        <w:br w:type="page"/>
+      </w:r>
+    </w:p>
+    <w:tbl>
+      <w:tblPr>
+        <w:tblStyle w:val="TableGrid"/>
+        <w:tblW w:w="0" w:type="auto"/>
+        <w:tblBorders>
+          <w:top w:val="none" w:sz="0" w:space="0" w:color="auto"/>
+          <w:left w:val="none" w:sz="0" w:space="0" w:color="auto"/>
+          <w:bottom w:val="none" w:sz="0" w:space="0" w:color="auto"/>
+          <w:right w:val="none" w:sz="0" w:space="0" w:color="auto"/>
+          <w:insideH w:val="none" w:sz="0" w:space="0" w:color="auto"/>
+          <w:insideV w:val="none" w:sz="0" w:space="0" w:color="auto"/>
+        </w:tblBorders>
+        <w:tblLook w:val="04A0" w:firstRow="1" w:lastRow="0" w:firstColumn="1" w:lastColumn="0" w:noHBand="0" w:noVBand="1"/>
+      </w:tblPr>
+      <w:tblGrid>
+        <w:gridCol w:w="4821"/>
+        <w:gridCol w:w="4529"/>
+      </w:tblGrid>
+      <w:tr>
+        <w:tc>
+          <w:tcPr>
+            <w:tcW w:w="4821" w:type="dxa"/>
+          </w:tcPr>
+          <w:p>
+            <w:pPr>
+              <w:rPr>
+                <w:rFonts w:asciiTheme="majorHAnsi" w:eastAsia="Aptos" w:hAnsiTheme="majorHAnsi" w:cstheme="majorBidi"/>
+                <w:color w:val="3A7C22" w:themeColor="accent6" w:themeShade="BF"/>
+                <w:sz w:val="28"/>
+                <w:szCs w:val="28"/>
+              </w:rPr>
+            </w:pPr>
+            <w:r>
+              <w:rPr>
+                <w:rFonts w:asciiTheme="majorHAnsi" w:eastAsia="Aptos" w:hAnsiTheme="majorHAnsi" w:cstheme="majorBidi"/>
+                <w:color w:val="3A7C22" w:themeColor="accent6" w:themeShade="BF"/>
+                <w:sz w:val="28"/>
+                <w:szCs w:val="28"/>
+              </w:rPr>
+              <w:lastRenderedPageBreak/>
+              <w:t>Polling</w:t>
+            </w:r>
+          </w:p>
+        </w:tc>
+        <w:tc>
+          <w:tcPr>
+            <w:tcW w:w="4529" w:type="dxa"/>
+          </w:tcPr>
+          <w:p>
+            <w:pPr>
+              <w:rPr>
+                <w:rFonts w:asciiTheme="majorHAnsi" w:eastAsia="Aptos" w:hAnsiTheme="majorHAnsi" w:cstheme="majorBidi"/>
+                <w:color w:val="3A7C22" w:themeColor="accent6" w:themeShade="BF"/>
+                <w:sz w:val="28"/>
+                <w:szCs w:val="28"/>
+              </w:rPr>
+            </w:pPr>
+            <w:r>
+              <w:rPr>
+                <w:rFonts w:asciiTheme="majorHAnsi" w:eastAsia="Aptos" w:hAnsiTheme="majorHAnsi" w:cstheme="majorBidi"/>
+                <w:color w:val="3A7C22" w:themeColor="accent6" w:themeShade="BF"/>
+                <w:sz w:val="28"/>
+                <w:szCs w:val="28"/>
+              </w:rPr>
+              <w:t>Components</w:t>
+            </w:r>
+          </w:p>
+        </w:tc>
+      </w:tr>
+      <w:tr>
+        <w:tc>
+          <w:tcPr>
+            <w:tcW w:w="4821" w:type="dxa"/>
+          </w:tcPr>
+          <w:p>
+            <w:pPr>
+              <w:rPr>
+                <w:rFonts w:asciiTheme="majorHAnsi" w:eastAsia="Aptos" w:hAnsiTheme="majorHAnsi" w:cstheme="majorBidi"/>
+                <w:color w:val="3A7C22" w:themeColor="accent6" w:themeShade="BF"/>
+                <w:sz w:val="28"/>
+                <w:szCs w:val="28"/>
+              </w:rPr>
+            </w:pPr>
+            <w:r>
+              <w:rPr>
+                <w:rFonts w:asciiTheme="majorHAnsi" w:eastAsia="Aptos" w:hAnsiTheme="majorHAnsi" w:cstheme="majorBidi"/>
+                <w:color w:val="3A7C22" w:themeColor="accent6" w:themeShade="BF"/>
+                <w:sz w:val="28"/>
+                <w:szCs w:val="28"/>
+              </w:rPr>
+              <w:drawing>
+                <wp:inline distT="0" distB="0" distL="0" distR="0" wp14:anchorId="4CF21E5B" wp14:editId="7F837301">
+                  <wp:extent cx="2491956" cy="5357324"/>
+                  <wp:effectExtent l="0" t="0" r="3810" b="0"/>
+                  <wp:docPr id="10" name="Picture 10"/>
+                  <wp:cNvGraphicFramePr>
+                    <a:graphicFrameLocks xmlns:a="http://schemas.openxmlformats.org/drawingml/2006/main" noChangeAspect="1"/>
+                  </wp:cNvGraphicFramePr>
+                  <a:graphic xmlns:a="http://schemas.openxmlformats.org/drawingml/2006/main">
+                    <a:graphicData uri="http://schemas.openxmlformats.org/drawingml/2006/picture">
+                      <pic:pic xmlns:pic="http://schemas.openxmlformats.org/drawingml/2006/picture">
+                        <pic:nvPicPr>
+                          <pic:cNvPr id="1" name=""/>
+                          <pic:cNvPicPr/>
+                        </pic:nvPicPr>
+                        <pic:blipFill>
+                          <a:blip r:embed="rId21"/>
+                          <a:stretch>
+                            <a:fillRect/>
+                          </a:stretch>
+                        </pic:blipFill>
+                        <pic:spPr>
+                          <a:xfrm>
+                            <a:off x="0" y="0"/>
+                            <a:ext cx="2491956" cy="5357324"/>
+                          </a:xfrm>
+                          <a:prstGeom prst="rect">
+                            <a:avLst/>
+                          </a:prstGeom>
+                        </pic:spPr>
+                      </pic:pic>
+                    </a:graphicData>
+                  </a:graphic>
+                </wp:inline>
+              </w:drawing>
+            </w:r>
+          </w:p>
+        </w:tc>
+        <w:tc>
+          <w:tcPr>
+            <w:tcW w:w="4529" w:type="dxa"/>
+          </w:tcPr>
+          <w:p>
+            <w:pPr>
+              <w:rPr>
+                <w:rFonts w:asciiTheme="majorHAnsi" w:eastAsia="Aptos" w:hAnsiTheme="majorHAnsi" w:cstheme="majorBidi"/>
+                <w:color w:val="3A7C22" w:themeColor="accent6" w:themeShade="BF"/>
+                <w:sz w:val="28"/>
+                <w:szCs w:val="28"/>
+              </w:rPr>
+            </w:pPr>
+            <w:r>
+              <w:rPr>
+                <w:rFonts w:asciiTheme="majorHAnsi" w:eastAsia="Aptos" w:hAnsiTheme="majorHAnsi" w:cstheme="majorBidi"/>
+                <w:color w:val="3A7C22" w:themeColor="accent6" w:themeShade="BF"/>
+                <w:sz w:val="28"/>
+                <w:szCs w:val="28"/>
+              </w:rPr>
+              <w:drawing>
+                <wp:inline distT="0" distB="0" distL="0" distR="0" wp14:anchorId="77A68C08" wp14:editId="4B57116E">
+                  <wp:extent cx="2263336" cy="6172735"/>
+                  <wp:effectExtent l="0" t="0" r="3810" b="0"/>
+                  <wp:docPr id="17" name="Picture 17"/>
+                  <wp:cNvGraphicFramePr>
+                    <a:graphicFrameLocks xmlns:a="http://schemas.openxmlformats.org/drawingml/2006/main" noChangeAspect="1"/>
+                  </wp:cNvGraphicFramePr>
+                  <a:graphic xmlns:a="http://schemas.openxmlformats.org/drawingml/2006/main">
+                    <a:graphicData uri="http://schemas.openxmlformats.org/drawingml/2006/picture">
+                      <pic:pic xmlns:pic="http://schemas.openxmlformats.org/drawingml/2006/picture">
+                        <pic:nvPicPr>
+                          <pic:cNvPr id="1" name=""/>
+                          <pic:cNvPicPr/>
+                        </pic:nvPicPr>
+                        <pic:blipFill>
+                          <a:blip r:embed="rId22"/>
+                          <a:stretch>
+                            <a:fillRect/>
+                          </a:stretch>
+                        </pic:blipFill>
+                        <pic:spPr>
+                          <a:xfrm>
+                            <a:off x="0" y="0"/>
+                            <a:ext cx="2263336" cy="6172735"/>
+                          </a:xfrm>
+                          <a:prstGeom prst="rect">
+                            <a:avLst/>
+                          </a:prstGeom>
+                        </pic:spPr>
+                      </pic:pic>
+                    </a:graphicData>
+                  </a:graphic>
+                </wp:inline>
+              </w:drawing>
+            </w:r>
+          </w:p>
+        </w:tc>
+      </w:tr>
+    </w:tbl>
+    <w:p>
+      <w:r>
+        <w:br w:type="page"/>
+      </w:r>
+    </w:p>
+    <w:tbl>
+      <w:tblPr>
+        <w:tblStyle w:val="TableGrid"/>
+        <w:tblW w:w="0" w:type="auto"/>
+        <w:tblBorders>
+          <w:top w:val="none" w:sz="0" w:space="0" w:color="auto"/>
+          <w:left w:val="none" w:sz="0" w:space="0" w:color="auto"/>
+          <w:bottom w:val="none" w:sz="0" w:space="0" w:color="auto"/>
+          <w:right w:val="none" w:sz="0" w:space="0" w:color="auto"/>
+          <w:insideH w:val="none" w:sz="0" w:space="0" w:color="auto"/>
+          <w:insideV w:val="none" w:sz="0" w:space="0" w:color="auto"/>
+        </w:tblBorders>
+        <w:tblLook w:val="04A0" w:firstRow="1" w:lastRow="0" w:firstColumn="1" w:lastColumn="0" w:noHBand="0" w:noVBand="1"/>
+      </w:tblPr>
+      <w:tblGrid>
+        <w:gridCol w:w="5269"/>
+        <w:gridCol w:w="4091"/>
+      </w:tblGrid>
+      <w:tr>
+        <w:tc>
+          <w:tcPr>
+            <w:tcW w:w="4821" w:type="dxa"/>
+          </w:tcPr>
+          <w:p>
+            <w:pPr>
+              <w:rPr>
+                <w:rFonts w:asciiTheme="majorHAnsi" w:eastAsia="Aptos" w:hAnsiTheme="majorHAnsi" w:cstheme="majorBidi"/>
+                <w:color w:val="3A7C22" w:themeColor="accent6" w:themeShade="BF"/>
+                <w:sz w:val="28"/>
+                <w:szCs w:val="28"/>
+              </w:rPr>
+            </w:pPr>
+            <w:r>
+              <w:rPr>
+                <w:rFonts w:asciiTheme="majorHAnsi" w:eastAsia="Aptos" w:hAnsiTheme="majorHAnsi" w:cstheme="majorBidi"/>
+                <w:color w:val="3A7C22" w:themeColor="accent6" w:themeShade="BF"/>
+                <w:sz w:val="28"/>
+                <w:szCs w:val="28"/>
+              </w:rPr>
+              <w:lastRenderedPageBreak/>
+              <w:t>Firebase</w:t>
+            </w:r>
+          </w:p>
+        </w:tc>
+        <w:tc>
+          <w:tcPr>
+            <w:tcW w:w="4529" w:type="dxa"/>
+          </w:tcPr>
+          <w:p>
+            <w:pPr>
+              <w:rPr>
+                <w:rFonts w:asciiTheme="majorHAnsi" w:eastAsia="Aptos" w:hAnsiTheme="majorHAnsi" w:cstheme="majorBidi"/>
+                <w:color w:val="3A7C22" w:themeColor="accent6" w:themeShade="BF"/>
+                <w:sz w:val="28"/>
+                <w:szCs w:val="28"/>
+              </w:rPr>
+            </w:pPr>
+          </w:p>
+        </w:tc>
+      </w:tr>
+      <w:tr>
+        <w:tc>
+          <w:tcPr>
+            <w:tcW w:w="9350" w:type="dxa"/>
+            <w:gridSpan w:val="2"/>
+          </w:tcPr>
+          <w:p>
+            <w:pPr>
+              <w:rPr>
+                <w:rFonts w:asciiTheme="majorHAnsi" w:eastAsia="Aptos" w:hAnsiTheme="majorHAnsi" w:cstheme="majorBidi"/>
+                <w:color w:val="3A7C22" w:themeColor="accent6" w:themeShade="BF"/>
+                <w:sz w:val="28"/>
+                <w:szCs w:val="28"/>
+              </w:rPr>
+            </w:pPr>
+            <w:r>
+              <w:rPr>
+                <w:rFonts w:asciiTheme="majorHAnsi" w:eastAsia="Aptos" w:hAnsiTheme="majorHAnsi" w:cstheme="majorBidi"/>
+                <w:color w:val="3A7C22" w:themeColor="accent6" w:themeShade="BF"/>
+                <w:sz w:val="28"/>
+                <w:szCs w:val="28"/>
+              </w:rPr>
+              <w:tab/>
+            </w:r>
+            <w:r>
+              <w:rPr>
+                <w:rFonts w:asciiTheme="majorHAnsi" w:eastAsia="Aptos" w:hAnsiTheme="majorHAnsi" w:cstheme="majorBidi"/>
+                <w:color w:val="3A7C22" w:themeColor="accent6" w:themeShade="BF"/>
+                <w:sz w:val="28"/>
+                <w:szCs w:val="28"/>
+              </w:rPr>
+              <w:drawing>
+                <wp:inline distT="0" distB="0" distL="0" distR="0" wp14:anchorId="03E96FDA" wp14:editId="2D74B6C5">
+                  <wp:extent cx="5943600" cy="1757045"/>
+                  <wp:effectExtent l="0" t="0" r="0" b="0"/>
+                  <wp:docPr id="13" name="Picture 13"/>
+                  <wp:cNvGraphicFramePr>
+                    <a:graphicFrameLocks xmlns:a="http://schemas.openxmlformats.org/drawingml/2006/main" noChangeAspect="1"/>
+                  </wp:cNvGraphicFramePr>
+                  <a:graphic xmlns:a="http://schemas.openxmlformats.org/drawingml/2006/main">
+                    <a:graphicData uri="http://schemas.openxmlformats.org/drawingml/2006/picture">
+                      <pic:pic xmlns:pic="http://schemas.openxmlformats.org/drawingml/2006/picture">
+                        <pic:nvPicPr>
+                          <pic:cNvPr id="1" name=""/>
+                          <pic:cNvPicPr/>
+                        </pic:nvPicPr>
+                        <pic:blipFill>
+                          <a:blip r:embed="rId23"/>
+                          <a:stretch>
+                            <a:fillRect/>
+                          </a:stretch>
+                        </pic:blipFill>
+                        <pic:spPr>
+                          <a:xfrm>
+                            <a:off x="0" y="0"/>
+                            <a:ext cx="5943600" cy="1757045"/>
+                          </a:xfrm>
+                          <a:prstGeom prst="rect">
+                            <a:avLst/>
+                          </a:prstGeom>
+                        </pic:spPr>
+                      </pic:pic>
+                    </a:graphicData>
+                  </a:graphic>
+                </wp:inline>
+              </w:drawing>
+            </w:r>
+          </w:p>
+        </w:tc>
+      </w:tr>
+    </w:tbl>
     <w:p>
       <w:pPr>
         <w:rPr>
@@ -4109,12 +4591,6 @@
           <w:szCs w:val="28"/>
         </w:rPr>
       </w:pPr>
-      <w:r>
-        <w:rPr>
-          <w:rFonts w:eastAsia="Aptos"/>
-        </w:rPr>
-        <w:br w:type="page"/>
-      </w:r>
     </w:p>
     <w:p>
       <w:pPr>
@@ -4216,6 +4692,7 @@
       </w:pPr>
       <w:bookmarkStart w:id="20" w:name="_Toc182773057"/>
       <w:r>
+        <w:lastRenderedPageBreak/>
         <w:t>Lessons Learned:</w:t>
       </w:r>
       <w:bookmarkEnd w:id="20"/>
@@ -4317,15 +4794,7 @@
     </w:p>
     <w:p>
       <w:r>
-        <w:t xml:space="preserve">Another challenge was finding the best way to import my </w:t>
-      </w:r>
-      <w:proofErr w:type="spellStart"/>
-      <w:r>
-        <w:t>figma</w:t>
-      </w:r>
-      <w:proofErr w:type="spellEnd"/>
-      <w:r>
-        <w:t xml:space="preserve"> wireframes for this project into a coded layout for a quicker more efficient use of time.</w:t>
+        <w:t>Another challenge was finding the best way to import my figma wireframes for this project into a coded layout for a quicker more efficient use of time.</w:t>
       </w:r>
     </w:p>
     <w:p>
@@ -4355,15 +4824,7 @@
     </w:p>
     <w:p>
       <w:r>
-        <w:t xml:space="preserve">This week I learned how to implement Builder.io which made converting my </w:t>
-      </w:r>
-      <w:proofErr w:type="spellStart"/>
-      <w:r>
-        <w:t>Figma</w:t>
-      </w:r>
-      <w:proofErr w:type="spellEnd"/>
-      <w:r>
-        <w:t xml:space="preserve"> wireframes to code very quick and easy.</w:t>
+        <w:t>This week I learned how to implement Builder.io which made converting my Figma wireframes to code very quick and easy.</w:t>
       </w:r>
       <w:r>
         <w:t xml:space="preserve"> </w:t>
@@ -4371,23 +4832,7 @@
     </w:p>
     <w:p>
       <w:r>
-        <w:t xml:space="preserve">I have used </w:t>
-      </w:r>
-      <w:proofErr w:type="spellStart"/>
-      <w:r>
-        <w:t>GitHub</w:t>
-      </w:r>
-      <w:proofErr w:type="spellEnd"/>
-      <w:r>
-        <w:t xml:space="preserve"> branches so that I can work on different aspects of the project before putting them all together. This way I can also keep track of the changes I have made along the way, and it will make it easier to go back to fix any mistakes or issues later on. It also helps in that it will not </w:t>
-      </w:r>
-      <w:proofErr w:type="spellStart"/>
-      <w:r>
-        <w:t>effect</w:t>
-      </w:r>
-      <w:proofErr w:type="spellEnd"/>
-      <w:r>
-        <w:t xml:space="preserve"> the overall project that remains in the Main Branch. This week I have been working on my branch labelled ‘Room database’, in which I am </w:t>
+        <w:t xml:space="preserve">I have used GitHub branches so that I can work on different aspects of the project before putting them all together. This way I can also keep track of the changes I have made along the way, and it will make it easier to go back to fix any mistakes or issues later on. It also helps in that it will not effect the overall project that remains in the Main Branch. This week I have been working on my branch labelled ‘Room database’, in which I am </w:t>
       </w:r>
       <w:r>
         <w:t>working from a previous lab to set up the Room Database, and will later on implement it into the overall project in the matching style.</w:t>
@@ -4412,34 +4857,58 @@
     </w:p>
     <w:p>
       <w:r>
-        <w:t xml:space="preserve">This week my biggest challenge has been to get the Room Database operational. I have utilized components made for the header, footer, login and registration form. Using Components, I have found makes the development of this app run a lot smoother. Rather than have the same code copied and pasted across multiple pages, resulting in hundreds of lines of coding, I can simply call each component onto the page with a simple Header(), Footer(), </w:t>
-      </w:r>
-      <w:proofErr w:type="spellStart"/>
-      <w:r>
-        <w:t>RegistrationForm</w:t>
-      </w:r>
-      <w:proofErr w:type="spellEnd"/>
-      <w:r>
-        <w:t xml:space="preserve">() or </w:t>
-      </w:r>
-      <w:proofErr w:type="spellStart"/>
-      <w:r>
-        <w:t>LoginForm</w:t>
-      </w:r>
-      <w:proofErr w:type="spellEnd"/>
-      <w:r>
-        <w:t>().</w:t>
+        <w:t>This week my biggest challenge has been to get the Room Database operational. I have utilized components made for the header, footer, login and registration form. Using Components, I have found makes the development of this app run a lot smoother. Rather than have the same code copied and pasted across multiple pages, resulting in hundreds of lines of coding, I can simply call each component onto the page with a simple Header(), Footer(), RegistrationForm() or LoginForm().</w:t>
       </w:r>
     </w:p>
     <w:p>
       <w:r>
         <w:t>While I have my Login function working and connected to my Firebase, I have still to get my Room Database working. However I feel that as I have my navigation and Firebase login working satisfactorily, I will be able to get the Room Database operational within the next week.</w:t>
       </w:r>
+    </w:p>
+    <w:p>
+      <w:r>
+        <w:br w:type="page"/>
+      </w:r>
+    </w:p>
+    <w:p>
+      <w:pPr>
+        <w:pStyle w:val="Heading2"/>
+      </w:pPr>
+      <w:r>
+        <w:lastRenderedPageBreak/>
+        <w:t>Weekly Report</w:t>
+      </w:r>
+    </w:p>
+    <w:p>
+      <w:pPr>
+        <w:pStyle w:val="Heading5"/>
+      </w:pPr>
+      <w:r>
+        <w:t>02</w:t>
+      </w:r>
+      <w:r>
+        <w:t>-1</w:t>
+      </w:r>
+      <w:r>
+        <w:t>2</w:t>
+      </w:r>
+      <w:r>
+        <w:t>-2024</w:t>
+      </w:r>
+    </w:p>
+    <w:p>
+      <w:r>
+        <w:t xml:space="preserve">Changes I have made to the overall App is to secure access by making the starting point/entry point the login page. On this page I have added an option for Login or Register. Upon clicking the submission/Login button, depending on the page, user is then brought to the Home Page. From there they can access an events page labelled Meet Ups which will display a list of book club meet ups. Or they can access the Polling page to have their say on the next book to be discussed in the next meeting. There is also an option for users to add their own suggestion to the polling section. </w:t>
+      </w:r>
+    </w:p>
+    <w:p>
       <w:bookmarkStart w:id="25" w:name="_GoBack"/>
       <w:bookmarkEnd w:id="25"/>
     </w:p>
+    <w:p/>
+    <w:p/>
     <w:sectPr>
-      <w:footerReference w:type="default" r:id="rId17"/>
+      <w:footerReference w:type="default" r:id="rId24"/>
       <w:pgSz w:w="12240" w:h="15840"/>
       <w:pgMar w:top="1440" w:right="1440" w:bottom="1440" w:left="1440" w:header="720" w:footer="720" w:gutter="0"/>
       <w:pgNumType w:start="0"/>
@@ -6234,6 +6703,7 @@
   </w:compat>
   <w:rsids>
     <w:rsidRoot w:val="00725D81"/>
+    <w:rsid w:val="000C41E8"/>
     <w:rsid w:val="00725D81"/>
     <w:rsid w:val="00961A23"/>
   </w:rsids>
@@ -6971,7 +7441,7 @@
 </file>
 
 <file path=customXml/itemProps1.xml><?xml version="1.0" encoding="utf-8"?>
-<ds:datastoreItem xmlns:ds="http://schemas.openxmlformats.org/officeDocument/2006/customXml" ds:itemID="{3FC00671-C4C2-4B2E-B171-61D84E31F968}">
+<ds:datastoreItem xmlns:ds="http://schemas.openxmlformats.org/officeDocument/2006/customXml" ds:itemID="{2BE23C51-6E58-4528-88AF-3C8304577FF3}">
   <ds:schemaRefs>
     <ds:schemaRef ds:uri="http://schemas.openxmlformats.org/officeDocument/2006/bibliography"/>
   </ds:schemaRefs>

</xml_diff>